<commit_message>
Add first draft for final report
</commit_message>
<xml_diff>
--- a/doc/Fragen Praktikum Digitaltechnik.docx
+++ b/doc/Fragen Praktikum Digitaltechnik.docx
@@ -21,6 +21,9 @@
       <w:r>
         <w:t>Warum haben wir 10 MHz Quarz?</w:t>
       </w:r>
+      <w:r>
+        <w:t xml:space="preserve"> Kein spezieller Grund</w:t>
+      </w:r>
     </w:p>
     <w:p>
       <w:pPr>
@@ -31,7 +34,61 @@
         </w:numPr>
       </w:pPr>
       <w:r>
-        <w:t>Warum muss man die Pull-Ups an Port B aktivieren?</w:t>
+        <w:t>Warum muss man die Pull-</w:t>
+      </w:r>
+      <w:proofErr w:type="spellStart"/>
+      <w:r>
+        <w:t>Ups</w:t>
+      </w:r>
+      <w:proofErr w:type="spellEnd"/>
+      <w:r>
+        <w:t xml:space="preserve"> an Port B aktivieren?</w:t>
+      </w:r>
+      <w:r>
+        <w:t xml:space="preserve"> </w:t>
+      </w:r>
+      <w:r>
+        <w:sym w:font="Wingdings" w:char="F0E0"/>
+      </w:r>
+      <w:r>
+        <w:t xml:space="preserve"> nochmal recherchieren</w:t>
+      </w:r>
+      <w:r>
+        <w:t xml:space="preserve">, für </w:t>
+      </w:r>
+      <w:proofErr w:type="spellStart"/>
+      <w:r>
+        <w:t>active-low</w:t>
+      </w:r>
+      <w:proofErr w:type="spellEnd"/>
+      <w:r>
+        <w:t xml:space="preserve"> benötigt?</w:t>
+      </w:r>
+    </w:p>
+    <w:p>
+      <w:pPr>
+        <w:pStyle w:val="Listenabsatz"/>
+        <w:numPr>
+          <w:ilvl w:val="0"/>
+          <w:numId w:val="1"/>
+        </w:numPr>
+      </w:pPr>
+      <w:r>
+        <w:t xml:space="preserve">Warum </w:t>
+      </w:r>
+      <w:proofErr w:type="spellStart"/>
+      <w:r>
+        <w:t>adcon</w:t>
+      </w:r>
+      <w:proofErr w:type="spellEnd"/>
+      <w:r>
+        <w:t xml:space="preserve">? </w:t>
+      </w:r>
+      <w:r>
+        <w:sym w:font="Wingdings" w:char="F0E0"/>
+      </w:r>
+      <w:r>
+        <w:t xml:space="preserve"> Multiplexer mit anderen Funktionen, für digitale Signale adcon1 setzen</w:t>
       </w:r>
     </w:p>
     <w:sectPr>

</xml_diff>